<commit_message>
eng notebook + image added for website
</commit_message>
<xml_diff>
--- a/Engineering_Notebooks/JCAEngNotebook.docx
+++ b/Engineering_Notebooks/JCAEngNotebook.docx
@@ -1,6 +1,6 @@
 
 <file path=word/document.xml><?xml version="1.0" encoding="utf-8"?>
-<w:document xmlns:wpc="http://schemas.microsoft.com/office/word/2010/wordprocessingCanvas" xmlns:cx="http://schemas.microsoft.com/office/drawing/2014/chartex" xmlns:cx1="http://schemas.microsoft.com/office/drawing/2015/9/8/chartex" xmlns:cx2="http://schemas.microsoft.com/office/drawing/2015/10/21/chartex" xmlns:cx3="http://schemas.microsoft.com/office/drawing/2016/5/9/chartex" xmlns:cx4="http://schemas.microsoft.com/office/drawing/2016/5/10/chartex" xmlns:cx5="http://schemas.microsoft.com/office/drawing/2016/5/11/chartex" xmlns:cx6="http://schemas.microsoft.com/office/drawing/2016/5/12/chartex" xmlns:cx7="http://schemas.microsoft.com/office/drawing/2016/5/13/chartex" xmlns:cx8="http://schemas.microsoft.com/office/drawing/2016/5/14/chartex" xmlns:mc="http://schemas.openxmlformats.org/markup-compatibility/2006" xmlns:aink="http://schemas.microsoft.com/office/drawing/2016/ink" xmlns:am3d="http://schemas.microsoft.com/office/drawing/2017/model3d" xmlns:o="urn:schemas-microsoft-com:office:office" xmlns:oel="http://schemas.microsoft.com/office/2019/extlst" xmlns:r="http://schemas.openxmlformats.org/officeDocument/2006/relationships" xmlns:m="http://schemas.openxmlformats.org/officeDocument/2006/math" xmlns:v="urn:schemas-microsoft-com:vml" xmlns:wp14="http://schemas.microsoft.com/office/word/2010/wordprocessingDrawing" xmlns:wp="http://schemas.openxmlformats.org/drawingml/2006/wordprocessingDrawing" xmlns:w10="urn:schemas-microsoft-com:office:word" xmlns:w="http://schemas.openxmlformats.org/wordprocessingml/2006/main" xmlns:w14="http://schemas.microsoft.com/office/word/2010/wordml" xmlns:w15="http://schemas.microsoft.com/office/word/2012/wordml" xmlns:w16cex="http://schemas.microsoft.com/office/word/2018/wordml/cex" xmlns:w16cid="http://schemas.microsoft.com/office/word/2016/wordml/cid" xmlns:w16="http://schemas.microsoft.com/office/word/2018/wordml" xmlns:w16sdtdh="http://schemas.microsoft.com/office/word/2020/wordml/sdtdatahash" xmlns:w16se="http://schemas.microsoft.com/office/word/2015/wordml/symex" xmlns:wpg="http://schemas.microsoft.com/office/word/2010/wordprocessingGroup" xmlns:wpi="http://schemas.microsoft.com/office/word/2010/wordprocessingInk" xmlns:wne="http://schemas.microsoft.com/office/word/2006/wordml" xmlns:wps="http://schemas.microsoft.com/office/word/2010/wordprocessingShape" mc:Ignorable="w14 w15 w16se w16cid w16 w16cex w16sdtdh wp14">
+<w:document xmlns:wpc="http://schemas.microsoft.com/office/word/2010/wordprocessingCanvas" xmlns:cx="http://schemas.microsoft.com/office/drawing/2014/chartex" xmlns:cx1="http://schemas.microsoft.com/office/drawing/2015/9/8/chartex" xmlns:cx2="http://schemas.microsoft.com/office/drawing/2015/10/21/chartex" xmlns:cx3="http://schemas.microsoft.com/office/drawing/2016/5/9/chartex" xmlns:cx4="http://schemas.microsoft.com/office/drawing/2016/5/10/chartex" xmlns:cx5="http://schemas.microsoft.com/office/drawing/2016/5/11/chartex" xmlns:cx6="http://schemas.microsoft.com/office/drawing/2016/5/12/chartex" xmlns:cx7="http://schemas.microsoft.com/office/drawing/2016/5/13/chartex" xmlns:cx8="http://schemas.microsoft.com/office/drawing/2016/5/14/chartex" xmlns:mc="http://schemas.openxmlformats.org/markup-compatibility/2006" xmlns:aink="http://schemas.microsoft.com/office/drawing/2016/ink" xmlns:am3d="http://schemas.microsoft.com/office/drawing/2017/model3d" xmlns:o="urn:schemas-microsoft-com:office:office" xmlns:oel="http://schemas.microsoft.com/office/2019/extlst" xmlns:r="http://schemas.openxmlformats.org/officeDocument/2006/relationships" xmlns:m="http://schemas.openxmlformats.org/officeDocument/2006/math" xmlns:v="urn:schemas-microsoft-com:vml" xmlns:wp14="http://schemas.microsoft.com/office/word/2010/wordprocessingDrawing" xmlns:wp="http://schemas.openxmlformats.org/drawingml/2006/wordprocessingDrawing" xmlns:w10="urn:schemas-microsoft-com:office:word" xmlns:w="http://schemas.openxmlformats.org/wordprocessingml/2006/main" xmlns:w14="http://schemas.microsoft.com/office/word/2010/wordml" xmlns:w15="http://schemas.microsoft.com/office/word/2012/wordml" xmlns:w16cex="http://schemas.microsoft.com/office/word/2018/wordml/cex" xmlns:w16cid="http://schemas.microsoft.com/office/word/2016/wordml/cid" xmlns:w16="http://schemas.microsoft.com/office/word/2018/wordml" xmlns:w16du="http://schemas.microsoft.com/office/word/2023/wordml/word16du" xmlns:w16sdtdh="http://schemas.microsoft.com/office/word/2020/wordml/sdtdatahash" xmlns:w16se="http://schemas.microsoft.com/office/word/2015/wordml/symex" xmlns:wpg="http://schemas.microsoft.com/office/word/2010/wordprocessingGroup" xmlns:wpi="http://schemas.microsoft.com/office/word/2010/wordprocessingInk" xmlns:wne="http://schemas.microsoft.com/office/word/2006/wordml" xmlns:wps="http://schemas.microsoft.com/office/word/2010/wordprocessingShape" mc:Ignorable="w14 w15 w16se w16cid w16 w16cex w16sdtdh wp14">
   <w:body>
     <w:p>
       <w:pPr>
@@ -1825,6 +1825,690 @@
         </w:rPr>
         <w:t>Final touches on remaining UI Designs</w:t>
       </w:r>
+    </w:p>
+    <w:p>
+      <w:pPr>
+        <w:pStyle w:val="ListParagraph"/>
+        <w:rPr>
+          <w:rFonts w:ascii="Times New Roman" w:hAnsi="Times New Roman" w:cs="Times New Roman"/>
+        </w:rPr>
+      </w:pPr>
+    </w:p>
+    <w:p>
+      <w:pPr>
+        <w:rPr>
+          <w:rFonts w:ascii="Times New Roman" w:hAnsi="Times New Roman" w:cs="Times New Roman"/>
+        </w:rPr>
+      </w:pPr>
+      <w:r>
+        <w:rPr>
+          <w:rFonts w:ascii="Times New Roman" w:hAnsi="Times New Roman" w:cs="Times New Roman"/>
+        </w:rPr>
+        <w:t>03/05-07/2023</w:t>
+      </w:r>
+    </w:p>
+    <w:p>
+      <w:pPr>
+        <w:pStyle w:val="ListParagraph"/>
+        <w:numPr>
+          <w:ilvl w:val="0"/>
+          <w:numId w:val="1"/>
+        </w:numPr>
+        <w:rPr>
+          <w:rFonts w:ascii="Times New Roman" w:hAnsi="Times New Roman" w:cs="Times New Roman"/>
+        </w:rPr>
+      </w:pPr>
+      <w:r>
+        <w:rPr>
+          <w:rFonts w:ascii="Times New Roman" w:hAnsi="Times New Roman" w:cs="Times New Roman"/>
+        </w:rPr>
+        <w:t>Updated SRS/SDS</w:t>
+      </w:r>
+    </w:p>
+    <w:p>
+      <w:pPr>
+        <w:rPr>
+          <w:rFonts w:ascii="Times New Roman" w:hAnsi="Times New Roman" w:cs="Times New Roman"/>
+        </w:rPr>
+      </w:pPr>
+    </w:p>
+    <w:p>
+      <w:pPr>
+        <w:rPr>
+          <w:rFonts w:ascii="Times New Roman" w:hAnsi="Times New Roman" w:cs="Times New Roman"/>
+        </w:rPr>
+      </w:pPr>
+      <w:r>
+        <w:rPr>
+          <w:rFonts w:ascii="Times New Roman" w:hAnsi="Times New Roman" w:cs="Times New Roman"/>
+        </w:rPr>
+        <w:t>03/09/2023</w:t>
+      </w:r>
+    </w:p>
+    <w:p>
+      <w:pPr>
+        <w:pStyle w:val="ListParagraph"/>
+        <w:numPr>
+          <w:ilvl w:val="0"/>
+          <w:numId w:val="1"/>
+        </w:numPr>
+        <w:rPr>
+          <w:rFonts w:ascii="Times New Roman" w:hAnsi="Times New Roman" w:cs="Times New Roman"/>
+        </w:rPr>
+      </w:pPr>
+      <w:r>
+        <w:rPr>
+          <w:rFonts w:ascii="Times New Roman" w:hAnsi="Times New Roman" w:cs="Times New Roman"/>
+        </w:rPr>
+        <w:lastRenderedPageBreak/>
+        <w:t xml:space="preserve">Worked on sprint 2 demo presentation, </w:t>
+      </w:r>
+      <w:proofErr w:type="gramStart"/>
+      <w:r>
+        <w:rPr>
+          <w:rFonts w:ascii="Times New Roman" w:hAnsi="Times New Roman" w:cs="Times New Roman"/>
+        </w:rPr>
+        <w:t>completed</w:t>
+      </w:r>
+      <w:proofErr w:type="gramEnd"/>
+    </w:p>
+    <w:p>
+      <w:pPr>
+        <w:rPr>
+          <w:rFonts w:ascii="Times New Roman" w:hAnsi="Times New Roman" w:cs="Times New Roman"/>
+        </w:rPr>
+      </w:pPr>
+    </w:p>
+    <w:p>
+      <w:pPr>
+        <w:rPr>
+          <w:rFonts w:ascii="Times New Roman" w:hAnsi="Times New Roman" w:cs="Times New Roman"/>
+        </w:rPr>
+      </w:pPr>
+      <w:r>
+        <w:rPr>
+          <w:rFonts w:ascii="Times New Roman" w:hAnsi="Times New Roman" w:cs="Times New Roman"/>
+        </w:rPr>
+        <w:t>03/14/2023</w:t>
+      </w:r>
+    </w:p>
+    <w:p>
+      <w:pPr>
+        <w:pStyle w:val="ListParagraph"/>
+        <w:numPr>
+          <w:ilvl w:val="0"/>
+          <w:numId w:val="1"/>
+        </w:numPr>
+        <w:rPr>
+          <w:rFonts w:ascii="Times New Roman" w:hAnsi="Times New Roman" w:cs="Times New Roman"/>
+        </w:rPr>
+      </w:pPr>
+      <w:r>
+        <w:rPr>
+          <w:rFonts w:ascii="Times New Roman" w:hAnsi="Times New Roman" w:cs="Times New Roman"/>
+        </w:rPr>
+        <w:t xml:space="preserve">Worked on defining coordinate system for ACS w/ </w:t>
+      </w:r>
+      <w:proofErr w:type="gramStart"/>
+      <w:r>
+        <w:rPr>
+          <w:rFonts w:ascii="Times New Roman" w:hAnsi="Times New Roman" w:cs="Times New Roman"/>
+        </w:rPr>
+        <w:t>group</w:t>
+      </w:r>
+      <w:proofErr w:type="gramEnd"/>
+    </w:p>
+    <w:p>
+      <w:pPr>
+        <w:pStyle w:val="ListParagraph"/>
+        <w:numPr>
+          <w:ilvl w:val="1"/>
+          <w:numId w:val="1"/>
+        </w:numPr>
+        <w:rPr>
+          <w:rFonts w:ascii="Times New Roman" w:hAnsi="Times New Roman" w:cs="Times New Roman"/>
+        </w:rPr>
+      </w:pPr>
+      <w:r>
+        <w:rPr>
+          <w:rFonts w:ascii="Times New Roman" w:hAnsi="Times New Roman" w:cs="Times New Roman"/>
+        </w:rPr>
+        <w:t xml:space="preserve">Decided that doing a checkpoint every ¼ of the orbital period would be best, </w:t>
+      </w:r>
+      <w:proofErr w:type="spellStart"/>
+      <w:r>
+        <w:rPr>
+          <w:rFonts w:ascii="Times New Roman" w:hAnsi="Times New Roman" w:cs="Times New Roman"/>
+        </w:rPr>
+        <w:t>simcraft</w:t>
+      </w:r>
+      <w:proofErr w:type="spellEnd"/>
+      <w:r>
+        <w:rPr>
+          <w:rFonts w:ascii="Times New Roman" w:hAnsi="Times New Roman" w:cs="Times New Roman"/>
+        </w:rPr>
+        <w:t xml:space="preserve"> would have to be at a certain roll/pitch/yaw angle at each </w:t>
+      </w:r>
+      <w:proofErr w:type="gramStart"/>
+      <w:r>
+        <w:rPr>
+          <w:rFonts w:ascii="Times New Roman" w:hAnsi="Times New Roman" w:cs="Times New Roman"/>
+        </w:rPr>
+        <w:t>checkpoint</w:t>
+      </w:r>
+      <w:proofErr w:type="gramEnd"/>
+    </w:p>
+    <w:p>
+      <w:pPr>
+        <w:rPr>
+          <w:rFonts w:ascii="Times New Roman" w:hAnsi="Times New Roman" w:cs="Times New Roman"/>
+        </w:rPr>
+      </w:pPr>
+    </w:p>
+    <w:p>
+      <w:pPr>
+        <w:rPr>
+          <w:rFonts w:ascii="Times New Roman" w:hAnsi="Times New Roman" w:cs="Times New Roman"/>
+        </w:rPr>
+      </w:pPr>
+      <w:r>
+        <w:rPr>
+          <w:rFonts w:ascii="Times New Roman" w:hAnsi="Times New Roman" w:cs="Times New Roman"/>
+        </w:rPr>
+        <w:t>03/16/2023</w:t>
+      </w:r>
+    </w:p>
+    <w:p>
+      <w:pPr>
+        <w:pStyle w:val="ListParagraph"/>
+        <w:numPr>
+          <w:ilvl w:val="0"/>
+          <w:numId w:val="1"/>
+        </w:numPr>
+        <w:rPr>
+          <w:rFonts w:ascii="Times New Roman" w:hAnsi="Times New Roman" w:cs="Times New Roman"/>
+        </w:rPr>
+      </w:pPr>
+      <w:r>
+        <w:rPr>
+          <w:rFonts w:ascii="Times New Roman" w:hAnsi="Times New Roman" w:cs="Times New Roman"/>
+        </w:rPr>
+        <w:t xml:space="preserve">Decided to stay away from anomalies and stick directly with the </w:t>
+      </w:r>
+      <w:proofErr w:type="gramStart"/>
+      <w:r>
+        <w:rPr>
+          <w:rFonts w:ascii="Times New Roman" w:hAnsi="Times New Roman" w:cs="Times New Roman"/>
+        </w:rPr>
+        <w:t>script</w:t>
+      </w:r>
+      <w:proofErr w:type="gramEnd"/>
+    </w:p>
+    <w:p>
+      <w:pPr>
+        <w:pStyle w:val="ListParagraph"/>
+        <w:numPr>
+          <w:ilvl w:val="0"/>
+          <w:numId w:val="1"/>
+        </w:numPr>
+        <w:rPr>
+          <w:rFonts w:ascii="Times New Roman" w:hAnsi="Times New Roman" w:cs="Times New Roman"/>
+        </w:rPr>
+      </w:pPr>
+      <w:r>
+        <w:rPr>
+          <w:rFonts w:ascii="Times New Roman" w:hAnsi="Times New Roman" w:cs="Times New Roman"/>
+        </w:rPr>
+        <w:t>Split subsystems with JC, decided to take up ACS &amp; TCS</w:t>
+      </w:r>
+    </w:p>
+    <w:p>
+      <w:pPr>
+        <w:pStyle w:val="ListParagraph"/>
+        <w:numPr>
+          <w:ilvl w:val="0"/>
+          <w:numId w:val="1"/>
+        </w:numPr>
+        <w:rPr>
+          <w:rFonts w:ascii="Times New Roman" w:hAnsi="Times New Roman" w:cs="Times New Roman"/>
+        </w:rPr>
+      </w:pPr>
+      <w:r>
+        <w:rPr>
+          <w:rFonts w:ascii="Times New Roman" w:hAnsi="Times New Roman" w:cs="Times New Roman"/>
+        </w:rPr>
+        <w:t xml:space="preserve">Began planning out subsystem python function for </w:t>
+      </w:r>
+      <w:proofErr w:type="gramStart"/>
+      <w:r>
+        <w:rPr>
+          <w:rFonts w:ascii="Times New Roman" w:hAnsi="Times New Roman" w:cs="Times New Roman"/>
+        </w:rPr>
+        <w:t>ACS</w:t>
+      </w:r>
+      <w:proofErr w:type="gramEnd"/>
+    </w:p>
+    <w:p>
+      <w:pPr>
+        <w:rPr>
+          <w:rFonts w:ascii="Times New Roman" w:hAnsi="Times New Roman" w:cs="Times New Roman"/>
+        </w:rPr>
+      </w:pPr>
+    </w:p>
+    <w:p>
+      <w:pPr>
+        <w:rPr>
+          <w:rFonts w:ascii="Times New Roman" w:hAnsi="Times New Roman" w:cs="Times New Roman"/>
+        </w:rPr>
+      </w:pPr>
+      <w:r>
+        <w:rPr>
+          <w:rFonts w:ascii="Times New Roman" w:hAnsi="Times New Roman" w:cs="Times New Roman"/>
+        </w:rPr>
+        <w:t>03/21/2023</w:t>
+      </w:r>
+    </w:p>
+    <w:p>
+      <w:pPr>
+        <w:pStyle w:val="ListParagraph"/>
+        <w:numPr>
+          <w:ilvl w:val="0"/>
+          <w:numId w:val="1"/>
+        </w:numPr>
+        <w:rPr>
+          <w:rFonts w:ascii="Times New Roman" w:hAnsi="Times New Roman" w:cs="Times New Roman"/>
+        </w:rPr>
+      </w:pPr>
+      <w:r>
+        <w:rPr>
+          <w:rFonts w:ascii="Times New Roman" w:hAnsi="Times New Roman" w:cs="Times New Roman"/>
+        </w:rPr>
+        <w:t xml:space="preserve">Completed </w:t>
+      </w:r>
+      <w:r>
+        <w:rPr>
+          <w:rFonts w:ascii="Times New Roman" w:hAnsi="Times New Roman" w:cs="Times New Roman"/>
+        </w:rPr>
+        <w:t xml:space="preserve">planning </w:t>
+      </w:r>
+      <w:r>
+        <w:rPr>
+          <w:rFonts w:ascii="Times New Roman" w:hAnsi="Times New Roman" w:cs="Times New Roman"/>
+        </w:rPr>
+        <w:t xml:space="preserve">ACS subsystem python </w:t>
+      </w:r>
+      <w:proofErr w:type="gramStart"/>
+      <w:r>
+        <w:rPr>
+          <w:rFonts w:ascii="Times New Roman" w:hAnsi="Times New Roman" w:cs="Times New Roman"/>
+        </w:rPr>
+        <w:t>functions</w:t>
+      </w:r>
+      <w:proofErr w:type="gramEnd"/>
+    </w:p>
+    <w:p>
+      <w:pPr>
+        <w:pStyle w:val="ListParagraph"/>
+        <w:numPr>
+          <w:ilvl w:val="0"/>
+          <w:numId w:val="1"/>
+        </w:numPr>
+        <w:rPr>
+          <w:rFonts w:ascii="Times New Roman" w:hAnsi="Times New Roman" w:cs="Times New Roman"/>
+        </w:rPr>
+      </w:pPr>
+      <w:r>
+        <w:rPr>
+          <w:rFonts w:ascii="Times New Roman" w:hAnsi="Times New Roman" w:cs="Times New Roman"/>
+        </w:rPr>
+        <w:t>Began planning out string</w:t>
+      </w:r>
+      <w:r>
+        <w:rPr>
+          <w:rFonts w:ascii="Times New Roman" w:hAnsi="Times New Roman" w:cs="Times New Roman"/>
+        </w:rPr>
+        <w:t xml:space="preserve">s to be displayed in console </w:t>
+      </w:r>
+      <w:proofErr w:type="gramStart"/>
+      <w:r>
+        <w:rPr>
+          <w:rFonts w:ascii="Times New Roman" w:hAnsi="Times New Roman" w:cs="Times New Roman"/>
+        </w:rPr>
+        <w:t>command</w:t>
+      </w:r>
+      <w:proofErr w:type="gramEnd"/>
+    </w:p>
+    <w:p>
+      <w:pPr>
+        <w:rPr>
+          <w:rFonts w:ascii="Times New Roman" w:hAnsi="Times New Roman" w:cs="Times New Roman"/>
+        </w:rPr>
+      </w:pPr>
+    </w:p>
+    <w:p>
+      <w:pPr>
+        <w:rPr>
+          <w:rFonts w:ascii="Times New Roman" w:hAnsi="Times New Roman" w:cs="Times New Roman"/>
+        </w:rPr>
+      </w:pPr>
+      <w:r>
+        <w:rPr>
+          <w:rFonts w:ascii="Times New Roman" w:hAnsi="Times New Roman" w:cs="Times New Roman"/>
+        </w:rPr>
+        <w:t>03/23/2023</w:t>
+      </w:r>
+    </w:p>
+    <w:p>
+      <w:pPr>
+        <w:pStyle w:val="ListParagraph"/>
+        <w:numPr>
+          <w:ilvl w:val="0"/>
+          <w:numId w:val="1"/>
+        </w:numPr>
+        <w:rPr>
+          <w:rFonts w:ascii="Times New Roman" w:hAnsi="Times New Roman" w:cs="Times New Roman"/>
+        </w:rPr>
+      </w:pPr>
+      <w:r>
+        <w:rPr>
+          <w:rFonts w:ascii="Times New Roman" w:hAnsi="Times New Roman" w:cs="Times New Roman"/>
+        </w:rPr>
+        <w:t xml:space="preserve">Completed strings to be displayed for </w:t>
+      </w:r>
+      <w:proofErr w:type="gramStart"/>
+      <w:r>
+        <w:rPr>
+          <w:rFonts w:ascii="Times New Roman" w:hAnsi="Times New Roman" w:cs="Times New Roman"/>
+        </w:rPr>
+        <w:t>ACS</w:t>
+      </w:r>
+      <w:proofErr w:type="gramEnd"/>
+    </w:p>
+    <w:p>
+      <w:pPr>
+        <w:pStyle w:val="ListParagraph"/>
+        <w:numPr>
+          <w:ilvl w:val="0"/>
+          <w:numId w:val="1"/>
+        </w:numPr>
+        <w:rPr>
+          <w:rFonts w:ascii="Times New Roman" w:hAnsi="Times New Roman" w:cs="Times New Roman"/>
+        </w:rPr>
+      </w:pPr>
+      <w:r>
+        <w:rPr>
+          <w:rFonts w:ascii="Times New Roman" w:hAnsi="Times New Roman" w:cs="Times New Roman"/>
+        </w:rPr>
+        <w:t xml:space="preserve">Completed planning TCS subsystem </w:t>
+      </w:r>
+      <w:proofErr w:type="gramStart"/>
+      <w:r>
+        <w:rPr>
+          <w:rFonts w:ascii="Times New Roman" w:hAnsi="Times New Roman" w:cs="Times New Roman"/>
+        </w:rPr>
+        <w:t>functions</w:t>
+      </w:r>
+      <w:proofErr w:type="gramEnd"/>
+    </w:p>
+    <w:p>
+      <w:pPr>
+        <w:pStyle w:val="ListParagraph"/>
+        <w:numPr>
+          <w:ilvl w:val="0"/>
+          <w:numId w:val="1"/>
+        </w:numPr>
+        <w:rPr>
+          <w:rFonts w:ascii="Times New Roman" w:hAnsi="Times New Roman" w:cs="Times New Roman"/>
+        </w:rPr>
+      </w:pPr>
+      <w:r>
+        <w:rPr>
+          <w:rFonts w:ascii="Times New Roman" w:hAnsi="Times New Roman" w:cs="Times New Roman"/>
+        </w:rPr>
+        <w:t xml:space="preserve">Began planning out strings to be displayed in console </w:t>
+      </w:r>
+      <w:proofErr w:type="gramStart"/>
+      <w:r>
+        <w:rPr>
+          <w:rFonts w:ascii="Times New Roman" w:hAnsi="Times New Roman" w:cs="Times New Roman"/>
+        </w:rPr>
+        <w:t>command</w:t>
+      </w:r>
+      <w:proofErr w:type="gramEnd"/>
+    </w:p>
+    <w:p>
+      <w:pPr>
+        <w:pStyle w:val="ListParagraph"/>
+        <w:numPr>
+          <w:ilvl w:val="0"/>
+          <w:numId w:val="1"/>
+        </w:numPr>
+        <w:rPr>
+          <w:rFonts w:ascii="Times New Roman" w:hAnsi="Times New Roman" w:cs="Times New Roman"/>
+        </w:rPr>
+      </w:pPr>
+      <w:r>
+        <w:rPr>
+          <w:rFonts w:ascii="Times New Roman" w:hAnsi="Times New Roman" w:cs="Times New Roman"/>
+        </w:rPr>
+        <w:t>Assisted JC with Payload &amp; COMMS</w:t>
+      </w:r>
+    </w:p>
+    <w:p>
+      <w:pPr>
+        <w:rPr>
+          <w:rFonts w:ascii="Times New Roman" w:hAnsi="Times New Roman" w:cs="Times New Roman"/>
+        </w:rPr>
+      </w:pPr>
+    </w:p>
+    <w:p>
+      <w:pPr>
+        <w:rPr>
+          <w:rFonts w:ascii="Times New Roman" w:hAnsi="Times New Roman" w:cs="Times New Roman"/>
+        </w:rPr>
+      </w:pPr>
+      <w:r>
+        <w:rPr>
+          <w:rFonts w:ascii="Times New Roman" w:hAnsi="Times New Roman" w:cs="Times New Roman"/>
+        </w:rPr>
+        <w:t>03/30/2023</w:t>
+      </w:r>
+    </w:p>
+    <w:p>
+      <w:pPr>
+        <w:pStyle w:val="ListParagraph"/>
+        <w:numPr>
+          <w:ilvl w:val="0"/>
+          <w:numId w:val="1"/>
+        </w:numPr>
+        <w:rPr>
+          <w:rFonts w:ascii="Times New Roman" w:hAnsi="Times New Roman" w:cs="Times New Roman"/>
+        </w:rPr>
+      </w:pPr>
+      <w:r>
+        <w:rPr>
+          <w:rFonts w:ascii="Times New Roman" w:hAnsi="Times New Roman" w:cs="Times New Roman"/>
+        </w:rPr>
+        <w:t xml:space="preserve">Completed coding ACS strings &amp; functionality in python, pushed for rest of </w:t>
+      </w:r>
+      <w:proofErr w:type="gramStart"/>
+      <w:r>
+        <w:rPr>
+          <w:rFonts w:ascii="Times New Roman" w:hAnsi="Times New Roman" w:cs="Times New Roman"/>
+        </w:rPr>
+        <w:t>group</w:t>
+      </w:r>
+      <w:proofErr w:type="gramEnd"/>
+    </w:p>
+    <w:p>
+      <w:pPr>
+        <w:rPr>
+          <w:rFonts w:ascii="Times New Roman" w:hAnsi="Times New Roman" w:cs="Times New Roman"/>
+        </w:rPr>
+      </w:pPr>
+    </w:p>
+    <w:p>
+      <w:pPr>
+        <w:rPr>
+          <w:rFonts w:ascii="Times New Roman" w:hAnsi="Times New Roman" w:cs="Times New Roman"/>
+        </w:rPr>
+      </w:pPr>
+      <w:r>
+        <w:rPr>
+          <w:rFonts w:ascii="Times New Roman" w:hAnsi="Times New Roman" w:cs="Times New Roman"/>
+        </w:rPr>
+        <w:t>04/04/2023</w:t>
+      </w:r>
+    </w:p>
+    <w:p>
+      <w:pPr>
+        <w:pStyle w:val="ListParagraph"/>
+        <w:numPr>
+          <w:ilvl w:val="0"/>
+          <w:numId w:val="1"/>
+        </w:numPr>
+        <w:rPr>
+          <w:rFonts w:ascii="Times New Roman" w:hAnsi="Times New Roman" w:cs="Times New Roman"/>
+        </w:rPr>
+      </w:pPr>
+      <w:r>
+        <w:rPr>
+          <w:rFonts w:ascii="Times New Roman" w:hAnsi="Times New Roman" w:cs="Times New Roman"/>
+        </w:rPr>
+        <w:t xml:space="preserve">Completed coding TCS strings &amp; functionality in python, pushed for rest of </w:t>
+      </w:r>
+      <w:proofErr w:type="gramStart"/>
+      <w:r>
+        <w:rPr>
+          <w:rFonts w:ascii="Times New Roman" w:hAnsi="Times New Roman" w:cs="Times New Roman"/>
+        </w:rPr>
+        <w:t>group</w:t>
+      </w:r>
+      <w:proofErr w:type="gramEnd"/>
+    </w:p>
+    <w:p>
+      <w:pPr>
+        <w:rPr>
+          <w:rFonts w:ascii="Times New Roman" w:hAnsi="Times New Roman" w:cs="Times New Roman"/>
+        </w:rPr>
+      </w:pPr>
+    </w:p>
+    <w:p>
+      <w:pPr>
+        <w:rPr>
+          <w:rFonts w:ascii="Times New Roman" w:hAnsi="Times New Roman" w:cs="Times New Roman"/>
+        </w:rPr>
+      </w:pPr>
+      <w:r>
+        <w:rPr>
+          <w:rFonts w:ascii="Times New Roman" w:hAnsi="Times New Roman" w:cs="Times New Roman"/>
+        </w:rPr>
+        <w:t>04/06/2023</w:t>
+      </w:r>
+    </w:p>
+    <w:p>
+      <w:pPr>
+        <w:pStyle w:val="ListParagraph"/>
+        <w:numPr>
+          <w:ilvl w:val="0"/>
+          <w:numId w:val="1"/>
+        </w:numPr>
+        <w:rPr>
+          <w:rFonts w:ascii="Times New Roman" w:hAnsi="Times New Roman" w:cs="Times New Roman"/>
+        </w:rPr>
+      </w:pPr>
+      <w:r>
+        <w:rPr>
+          <w:rFonts w:ascii="Times New Roman" w:hAnsi="Times New Roman" w:cs="Times New Roman"/>
+        </w:rPr>
+        <w:t xml:space="preserve">Changed image background for website to make more aesthetically </w:t>
+      </w:r>
+      <w:proofErr w:type="gramStart"/>
+      <w:r>
+        <w:rPr>
+          <w:rFonts w:ascii="Times New Roman" w:hAnsi="Times New Roman" w:cs="Times New Roman"/>
+        </w:rPr>
+        <w:t>pleasing</w:t>
+      </w:r>
+      <w:proofErr w:type="gramEnd"/>
+    </w:p>
+    <w:p>
+      <w:pPr>
+        <w:pStyle w:val="ListParagraph"/>
+        <w:numPr>
+          <w:ilvl w:val="0"/>
+          <w:numId w:val="1"/>
+        </w:numPr>
+        <w:rPr>
+          <w:rFonts w:ascii="Times New Roman" w:hAnsi="Times New Roman" w:cs="Times New Roman"/>
+        </w:rPr>
+      </w:pPr>
+      <w:r>
+        <w:rPr>
+          <w:rFonts w:ascii="Times New Roman" w:hAnsi="Times New Roman" w:cs="Times New Roman"/>
+        </w:rPr>
+        <w:t>Worked with group to fill in gaps within ACS &amp; TCS</w:t>
+      </w:r>
+    </w:p>
+    <w:p>
+      <w:pPr>
+        <w:pStyle w:val="ListParagraph"/>
+        <w:numPr>
+          <w:ilvl w:val="1"/>
+          <w:numId w:val="1"/>
+        </w:numPr>
+        <w:rPr>
+          <w:rFonts w:ascii="Times New Roman" w:hAnsi="Times New Roman" w:cs="Times New Roman"/>
+        </w:rPr>
+      </w:pPr>
+      <w:r>
+        <w:rPr>
+          <w:rFonts w:ascii="Times New Roman" w:hAnsi="Times New Roman" w:cs="Times New Roman"/>
+        </w:rPr>
+        <w:t xml:space="preserve">Worked to JS to fill in subsystem UIs to make it less free </w:t>
+      </w:r>
+      <w:proofErr w:type="gramStart"/>
+      <w:r>
+        <w:rPr>
+          <w:rFonts w:ascii="Times New Roman" w:hAnsi="Times New Roman" w:cs="Times New Roman"/>
+        </w:rPr>
+        <w:t>space</w:t>
+      </w:r>
+      <w:proofErr w:type="gramEnd"/>
+    </w:p>
+    <w:p>
+      <w:pPr>
+        <w:pStyle w:val="ListParagraph"/>
+        <w:numPr>
+          <w:ilvl w:val="0"/>
+          <w:numId w:val="1"/>
+        </w:numPr>
+        <w:rPr>
+          <w:rFonts w:ascii="Times New Roman" w:hAnsi="Times New Roman" w:cs="Times New Roman"/>
+        </w:rPr>
+      </w:pPr>
+      <w:r>
+        <w:rPr>
+          <w:rFonts w:ascii="Times New Roman" w:hAnsi="Times New Roman" w:cs="Times New Roman"/>
+        </w:rPr>
+        <w:t xml:space="preserve">Worked with group to debug </w:t>
+      </w:r>
+      <w:proofErr w:type="gramStart"/>
+      <w:r>
+        <w:rPr>
+          <w:rFonts w:ascii="Times New Roman" w:hAnsi="Times New Roman" w:cs="Times New Roman"/>
+        </w:rPr>
+        <w:t>subsystems</w:t>
+      </w:r>
+      <w:proofErr w:type="gramEnd"/>
+    </w:p>
+    <w:p>
+      <w:pPr>
+        <w:ind w:left="360"/>
+        <w:rPr>
+          <w:rFonts w:ascii="Times New Roman" w:hAnsi="Times New Roman" w:cs="Times New Roman"/>
+        </w:rPr>
+      </w:pPr>
     </w:p>
     <w:sectPr>
       <w:pgSz w:w="12240" w:h="15840"/>
@@ -1837,7 +2521,7 @@
 </file>
 
 <file path=word/numbering.xml><?xml version="1.0" encoding="utf-8"?>
-<w:numbering xmlns:wpc="http://schemas.microsoft.com/office/word/2010/wordprocessingCanvas" xmlns:cx="http://schemas.microsoft.com/office/drawing/2014/chartex" xmlns:cx1="http://schemas.microsoft.com/office/drawing/2015/9/8/chartex" xmlns:cx2="http://schemas.microsoft.com/office/drawing/2015/10/21/chartex" xmlns:cx3="http://schemas.microsoft.com/office/drawing/2016/5/9/chartex" xmlns:cx4="http://schemas.microsoft.com/office/drawing/2016/5/10/chartex" xmlns:cx5="http://schemas.microsoft.com/office/drawing/2016/5/11/chartex" xmlns:cx6="http://schemas.microsoft.com/office/drawing/2016/5/12/chartex" xmlns:cx7="http://schemas.microsoft.com/office/drawing/2016/5/13/chartex" xmlns:cx8="http://schemas.microsoft.com/office/drawing/2016/5/14/chartex" xmlns:mc="http://schemas.openxmlformats.org/markup-compatibility/2006" xmlns:aink="http://schemas.microsoft.com/office/drawing/2016/ink" xmlns:am3d="http://schemas.microsoft.com/office/drawing/2017/model3d" xmlns:o="urn:schemas-microsoft-com:office:office" xmlns:oel="http://schemas.microsoft.com/office/2019/extlst" xmlns:r="http://schemas.openxmlformats.org/officeDocument/2006/relationships" xmlns:m="http://schemas.openxmlformats.org/officeDocument/2006/math" xmlns:v="urn:schemas-microsoft-com:vml" xmlns:wp14="http://schemas.microsoft.com/office/word/2010/wordprocessingDrawing" xmlns:wp="http://schemas.openxmlformats.org/drawingml/2006/wordprocessingDrawing" xmlns:w10="urn:schemas-microsoft-com:office:word" xmlns:w="http://schemas.openxmlformats.org/wordprocessingml/2006/main" xmlns:w14="http://schemas.microsoft.com/office/word/2010/wordml" xmlns:w15="http://schemas.microsoft.com/office/word/2012/wordml" xmlns:w16cex="http://schemas.microsoft.com/office/word/2018/wordml/cex" xmlns:w16cid="http://schemas.microsoft.com/office/word/2016/wordml/cid" xmlns:w16="http://schemas.microsoft.com/office/word/2018/wordml" xmlns:w16sdtdh="http://schemas.microsoft.com/office/word/2020/wordml/sdtdatahash" xmlns:w16se="http://schemas.microsoft.com/office/word/2015/wordml/symex" xmlns:wpg="http://schemas.microsoft.com/office/word/2010/wordprocessingGroup" xmlns:wpi="http://schemas.microsoft.com/office/word/2010/wordprocessingInk" xmlns:wne="http://schemas.microsoft.com/office/word/2006/wordml" xmlns:wps="http://schemas.microsoft.com/office/word/2010/wordprocessingShape" mc:Ignorable="w14 w15 w16se w16cid w16 w16cex w16sdtdh wp14">
+<w:numbering xmlns:wpc="http://schemas.microsoft.com/office/word/2010/wordprocessingCanvas" xmlns:cx="http://schemas.microsoft.com/office/drawing/2014/chartex" xmlns:cx1="http://schemas.microsoft.com/office/drawing/2015/9/8/chartex" xmlns:cx2="http://schemas.microsoft.com/office/drawing/2015/10/21/chartex" xmlns:cx3="http://schemas.microsoft.com/office/drawing/2016/5/9/chartex" xmlns:cx4="http://schemas.microsoft.com/office/drawing/2016/5/10/chartex" xmlns:cx5="http://schemas.microsoft.com/office/drawing/2016/5/11/chartex" xmlns:cx6="http://schemas.microsoft.com/office/drawing/2016/5/12/chartex" xmlns:cx7="http://schemas.microsoft.com/office/drawing/2016/5/13/chartex" xmlns:cx8="http://schemas.microsoft.com/office/drawing/2016/5/14/chartex" xmlns:mc="http://schemas.openxmlformats.org/markup-compatibility/2006" xmlns:aink="http://schemas.microsoft.com/office/drawing/2016/ink" xmlns:am3d="http://schemas.microsoft.com/office/drawing/2017/model3d" xmlns:o="urn:schemas-microsoft-com:office:office" xmlns:oel="http://schemas.microsoft.com/office/2019/extlst" xmlns:r="http://schemas.openxmlformats.org/officeDocument/2006/relationships" xmlns:m="http://schemas.openxmlformats.org/officeDocument/2006/math" xmlns:v="urn:schemas-microsoft-com:vml" xmlns:wp14="http://schemas.microsoft.com/office/word/2010/wordprocessingDrawing" xmlns:wp="http://schemas.openxmlformats.org/drawingml/2006/wordprocessingDrawing" xmlns:w10="urn:schemas-microsoft-com:office:word" xmlns:w="http://schemas.openxmlformats.org/wordprocessingml/2006/main" xmlns:w14="http://schemas.microsoft.com/office/word/2010/wordml" xmlns:w15="http://schemas.microsoft.com/office/word/2012/wordml" xmlns:w16cex="http://schemas.microsoft.com/office/word/2018/wordml/cex" xmlns:w16cid="http://schemas.microsoft.com/office/word/2016/wordml/cid" xmlns:w16="http://schemas.microsoft.com/office/word/2018/wordml" xmlns:w16du="http://schemas.microsoft.com/office/word/2023/wordml/word16du" xmlns:w16sdtdh="http://schemas.microsoft.com/office/word/2020/wordml/sdtdatahash" xmlns:w16se="http://schemas.microsoft.com/office/word/2015/wordml/symex" xmlns:wpg="http://schemas.microsoft.com/office/word/2010/wordprocessingGroup" xmlns:wpi="http://schemas.microsoft.com/office/word/2010/wordprocessingInk" xmlns:wne="http://schemas.microsoft.com/office/word/2006/wordml" xmlns:wps="http://schemas.microsoft.com/office/word/2010/wordprocessingShape" mc:Ignorable="w14 w15 w16se w16cid w16 w16cex w16sdtdh wp14">
   <w:abstractNum w:abstractNumId="0" w15:restartNumberingAfterBreak="0">
     <w:nsid w:val="43E16175"/>
     <w:multiLevelType w:val="hybridMultilevel"/>

</xml_diff>